<commit_message>
add oop244 SAB to title
</commit_message>
<xml_diff>
--- a/Workshops/Workshop 1/Workshop1.docx
+++ b/Workshops/Workshop 1/Workshop1.docx
@@ -100,12 +100,15 @@
     <w:p>
       <w:pPr>
         <w:spacing w:after="0" w:line="240" w:lineRule="auto"/>
+        <w:jc w:val="center"/>
         <w:rPr>
           <w:rFonts w:ascii="Times New Roman" w:eastAsia="Times New Roman" w:hAnsi="Times New Roman" w:cs="Times New Roman"/>
-          <w:sz w:val="24"/>
-          <w:szCs w:val="24"/>
-        </w:rPr>
-      </w:pPr>
+          <w:sz w:val="36"/>
+          <w:szCs w:val="36"/>
+        </w:rPr>
+      </w:pPr>
+      <w:bookmarkStart w:id="0" w:name="_GoBack"/>
+      <w:bookmarkEnd w:id="0"/>
       <w:r>
         <w:rPr>
           <w:rFonts w:ascii="Arial" w:eastAsia="Times New Roman" w:hAnsi="Arial" w:cs="Arial"/>
@@ -123,6 +126,15 @@
           <w:szCs w:val="24"/>
         </w:rPr>
         <w:br/>
+      </w:r>
+      <w:r>
+        <w:rPr>
+          <w:rFonts w:ascii="Times New Roman" w:eastAsia="Times New Roman" w:hAnsi="Times New Roman" w:cs="Times New Roman"/>
+          <w:color w:val="0070C0"/>
+          <w:sz w:val="36"/>
+          <w:szCs w:val="36"/>
+        </w:rPr>
+        <w:t>OOP244SAB</w:t>
       </w:r>
     </w:p>
     <w:p>
@@ -6287,16 +6299,7 @@
           <w:sz w:val="24"/>
           <w:szCs w:val="24"/>
         </w:rPr>
-        <w:t>click on Add button</w:t>
-      </w:r>
-      <w:r>
-        <w:rPr>
-          <w:rFonts w:ascii="Arial" w:eastAsia="Times New Roman" w:hAnsi="Arial" w:cs="Arial"/>
-          <w:color w:val="000000"/>
-          <w:sz w:val="24"/>
-          <w:szCs w:val="24"/>
-        </w:rPr>
-        <w:t xml:space="preserve"> select</w:t>
+        <w:t>click on Add button select</w:t>
       </w:r>
     </w:p>
     <w:p>
@@ -7336,16 +7339,7 @@
           <w:sz w:val="24"/>
           <w:szCs w:val="24"/>
         </w:rPr>
-        <w:t> </w:t>
-      </w:r>
-      <w:r>
-        <w:rPr>
-          <w:rFonts w:ascii="Arial" w:eastAsia="Times New Roman" w:hAnsi="Arial" w:cs="Arial"/>
-          <w:color w:val="000000"/>
-          <w:sz w:val="24"/>
-          <w:szCs w:val="24"/>
-        </w:rPr>
-        <w:t xml:space="preserve"> in</w:t>
+        <w:t>  in</w:t>
       </w:r>
       <w:proofErr w:type="gramEnd"/>
       <w:r>
@@ -8461,8 +8455,6 @@
         </w:rPr>
         <w:t>fardad.soleimanloo</w:t>
       </w:r>
-      <w:bookmarkStart w:id="0" w:name="_GoBack"/>
-      <w:bookmarkEnd w:id="0"/>
       <w:r>
         <w:rPr>
           <w:rFonts w:ascii="Courier New" w:eastAsia="Times New Roman" w:hAnsi="Courier New" w:cs="Courier New"/>
@@ -10730,7 +10722,7 @@
 </file>
 
 <file path=customXml/itemProps1.xml><?xml version="1.0" encoding="utf-8"?>
-<ds:datastoreItem xmlns:ds="http://schemas.openxmlformats.org/officeDocument/2006/customXml" ds:itemID="{2E1EDFDA-0BE5-4C2F-8928-F961E623E015}">
+<ds:datastoreItem xmlns:ds="http://schemas.openxmlformats.org/officeDocument/2006/customXml" ds:itemID="{4386E732-E01D-434A-A2F8-E2D312A1108E}">
   <ds:schemaRefs>
     <ds:schemaRef ds:uri="http://schemas.openxmlformats.org/officeDocument/2006/bibliography"/>
   </ds:schemaRefs>

</xml_diff>